<commit_message>
[Added] Win & lose conditions
</commit_message>
<xml_diff>
--- a/GDD/External Game Document Template (GDD).docx
+++ b/GDD/External Game Document Template (GDD).docx
@@ -1746,23 +1746,24 @@
         <w:pStyle w:val="ListParagraph"/>
         <w:jc w:val="center"/>
         <w:rPr>
-          <w:b/>
-          <w:sz w:val="24"/>
-          <w:szCs w:val="24"/>
-        </w:rPr>
-      </w:pPr>
-      <w:r>
-        <w:rPr>
           <w:i/>
           <w:noProof/>
           <w:sz w:val="24"/>
           <w:szCs w:val="24"/>
         </w:rPr>
+      </w:pPr>
+      <w:r>
+        <w:rPr>
+          <w:i/>
+          <w:noProof/>
+          <w:sz w:val="24"/>
+          <w:szCs w:val="24"/>
+        </w:rPr>
         <w:drawing>
-          <wp:inline distT="0" distB="0" distL="0" distR="0" wp14:anchorId="22164160" wp14:editId="26F68145">
-            <wp:extent cx="5943600" cy="2794000"/>
-            <wp:effectExtent l="0" t="0" r="0" b="6350"/>
-            <wp:docPr id="3" name="Picture 3" descr="Graphical user interface, website&#10;&#10;Description automatically generated"/>
+          <wp:inline distT="0" distB="0" distL="0" distR="0" wp14:anchorId="285DA973" wp14:editId="4F58F6F6">
+            <wp:extent cx="5943600" cy="2726690"/>
+            <wp:effectExtent l="0" t="0" r="0" b="0"/>
+            <wp:docPr id="2" name="Picture 2" descr="Text&#10;&#10;Description automatically generated"/>
             <wp:cNvGraphicFramePr>
               <a:graphicFrameLocks xmlns:a="http://schemas.openxmlformats.org/drawingml/2006/main" noChangeAspect="1"/>
             </wp:cNvGraphicFramePr>
@@ -1770,11 +1771,11 @@
               <a:graphicData uri="http://schemas.openxmlformats.org/drawingml/2006/picture">
                 <pic:pic xmlns:pic="http://schemas.openxmlformats.org/drawingml/2006/picture">
                   <pic:nvPicPr>
-                    <pic:cNvPr id="3" name="Picture 3" descr="Graphical user interface, website&#10;&#10;Description automatically generated"/>
+                    <pic:cNvPr id="2" name="Picture 2" descr="Text&#10;&#10;Description automatically generated"/>
                     <pic:cNvPicPr/>
                   </pic:nvPicPr>
                   <pic:blipFill>
-                    <a:blip r:embed="rId13">
+                    <a:blip r:embed="rId13" cstate="print">
                       <a:extLst>
                         <a:ext uri="{28A0092B-C50C-407E-A947-70E740481C1C}">
                           <a14:useLocalDpi xmlns:a14="http://schemas.microsoft.com/office/drawing/2010/main" val="0"/>
@@ -1788,17 +1789,11 @@
                   <pic:spPr>
                     <a:xfrm>
                       <a:off x="0" y="0"/>
-                      <a:ext cx="5943600" cy="2794000"/>
+                      <a:ext cx="5943600" cy="2726690"/>
                     </a:xfrm>
                     <a:prstGeom prst="rect">
                       <a:avLst/>
                     </a:prstGeom>
-                    <a:ln>
-                      <a:noFill/>
-                    </a:ln>
-                    <a:effectLst>
-                      <a:softEdge rad="0"/>
-                    </a:effectLst>
                   </pic:spPr>
                 </pic:pic>
               </a:graphicData>
@@ -1806,18 +1801,29 @@
           </wp:inline>
         </w:drawing>
       </w:r>
-      <w:r>
-        <w:rPr>
-          <w:b/>
-          <w:sz w:val="24"/>
-          <w:szCs w:val="24"/>
-        </w:rPr>
-        <w:t>Figure 1 – Main menu Level</w:t>
-      </w:r>
     </w:p>
     <w:p>
       <w:pPr>
         <w:pStyle w:val="ListParagraph"/>
+        <w:jc w:val="center"/>
+        <w:rPr>
+          <w:b/>
+          <w:sz w:val="24"/>
+          <w:szCs w:val="24"/>
+        </w:rPr>
+      </w:pPr>
+      <w:r>
+        <w:rPr>
+          <w:b/>
+          <w:sz w:val="24"/>
+          <w:szCs w:val="24"/>
+        </w:rPr>
+        <w:t>Figure 1 – Main menu Level</w:t>
+      </w:r>
+    </w:p>
+    <w:p>
+      <w:pPr>
+        <w:pStyle w:val="ListParagraph"/>
         <w:rPr>
           <w:i/>
           <w:sz w:val="24"/>
@@ -1835,16 +1841,16 @@
       </w:r>
       <w:r>
         <w:rPr>
-          <w:b/>
+          <w:i/>
           <w:noProof/>
           <w:sz w:val="24"/>
           <w:szCs w:val="24"/>
         </w:rPr>
         <w:drawing>
-          <wp:inline distT="0" distB="0" distL="0" distR="0" wp14:anchorId="10BB73F8" wp14:editId="024E3839">
-            <wp:extent cx="5943600" cy="2588260"/>
-            <wp:effectExtent l="0" t="0" r="0" b="2540"/>
-            <wp:docPr id="4" name="Picture 4" descr="Graphical user interface, text, application&#10;&#10;Description automatically generated"/>
+          <wp:inline distT="0" distB="0" distL="0" distR="0" wp14:anchorId="2B84982A" wp14:editId="530396B8">
+            <wp:extent cx="5943600" cy="2722245"/>
+            <wp:effectExtent l="0" t="0" r="0" b="1905"/>
+            <wp:docPr id="7" name="Picture 7" descr="Text&#10;&#10;Description automatically generated"/>
             <wp:cNvGraphicFramePr>
               <a:graphicFrameLocks xmlns:a="http://schemas.openxmlformats.org/drawingml/2006/main" noChangeAspect="1"/>
             </wp:cNvGraphicFramePr>
@@ -1852,11 +1858,11 @@
               <a:graphicData uri="http://schemas.openxmlformats.org/drawingml/2006/picture">
                 <pic:pic xmlns:pic="http://schemas.openxmlformats.org/drawingml/2006/picture">
                   <pic:nvPicPr>
-                    <pic:cNvPr id="4" name="Picture 4" descr="Graphical user interface, text, application&#10;&#10;Description automatically generated"/>
+                    <pic:cNvPr id="7" name="Picture 7" descr="Text&#10;&#10;Description automatically generated"/>
                     <pic:cNvPicPr/>
                   </pic:nvPicPr>
                   <pic:blipFill>
-                    <a:blip r:embed="rId14">
+                    <a:blip r:embed="rId14" cstate="print">
                       <a:extLst>
                         <a:ext uri="{28A0092B-C50C-407E-A947-70E740481C1C}">
                           <a14:useLocalDpi xmlns:a14="http://schemas.microsoft.com/office/drawing/2010/main" val="0"/>
@@ -1870,7 +1876,7 @@
                   <pic:spPr>
                     <a:xfrm>
                       <a:off x="0" y="0"/>
-                      <a:ext cx="5943600" cy="2588260"/>
+                      <a:ext cx="5943600" cy="2722245"/>
                     </a:xfrm>
                     <a:prstGeom prst="rect">
                       <a:avLst/>
@@ -1944,6 +1950,17 @@
         <w:pStyle w:val="ListParagraph"/>
         <w:rPr>
           <w:i/>
+          <w:noProof/>
+          <w:sz w:val="24"/>
+          <w:szCs w:val="24"/>
+        </w:rPr>
+      </w:pPr>
+    </w:p>
+    <w:p>
+      <w:pPr>
+        <w:pStyle w:val="ListParagraph"/>
+        <w:rPr>
+          <w:i/>
           <w:sz w:val="24"/>
           <w:szCs w:val="24"/>
         </w:rPr>
@@ -1956,10 +1973,10 @@
           <w:szCs w:val="24"/>
         </w:rPr>
         <w:drawing>
-          <wp:inline distT="0" distB="0" distL="0" distR="0" wp14:anchorId="25A1968F" wp14:editId="2D591E56">
-            <wp:extent cx="5943600" cy="3538855"/>
-            <wp:effectExtent l="0" t="0" r="0" b="4445"/>
-            <wp:docPr id="6" name="Picture 6" descr="Chart, application&#10;&#10;Description automatically generated"/>
+          <wp:inline distT="0" distB="0" distL="0" distR="0" wp14:anchorId="2E9EC6DA" wp14:editId="049DC834">
+            <wp:extent cx="5943600" cy="2778760"/>
+            <wp:effectExtent l="0" t="0" r="0" b="2540"/>
+            <wp:docPr id="8" name="Picture 8" descr="Graphical user interface&#10;&#10;Description automatically generated"/>
             <wp:cNvGraphicFramePr>
               <a:graphicFrameLocks xmlns:a="http://schemas.openxmlformats.org/drawingml/2006/main" noChangeAspect="1"/>
             </wp:cNvGraphicFramePr>
@@ -1967,11 +1984,11 @@
               <a:graphicData uri="http://schemas.openxmlformats.org/drawingml/2006/picture">
                 <pic:pic xmlns:pic="http://schemas.openxmlformats.org/drawingml/2006/picture">
                   <pic:nvPicPr>
-                    <pic:cNvPr id="6" name="Picture 6" descr="Chart, application&#10;&#10;Description automatically generated"/>
+                    <pic:cNvPr id="8" name="Picture 8" descr="Graphical user interface&#10;&#10;Description automatically generated"/>
                     <pic:cNvPicPr/>
                   </pic:nvPicPr>
                   <pic:blipFill>
-                    <a:blip r:embed="rId15">
+                    <a:blip r:embed="rId15" cstate="print">
                       <a:extLst>
                         <a:ext uri="{28A0092B-C50C-407E-A947-70E740481C1C}">
                           <a14:useLocalDpi xmlns:a14="http://schemas.microsoft.com/office/drawing/2010/main" val="0"/>
@@ -1985,7 +2002,7 @@
                   <pic:spPr>
                     <a:xfrm>
                       <a:off x="0" y="0"/>
-                      <a:ext cx="5943600" cy="3538855"/>
+                      <a:ext cx="5943600" cy="2778760"/>
                     </a:xfrm>
                     <a:prstGeom prst="rect">
                       <a:avLst/>
@@ -2090,7 +2107,6 @@
           <w:sz w:val="24"/>
           <w:szCs w:val="24"/>
         </w:rPr>
-        <w:lastRenderedPageBreak/>
         <w:t xml:space="preserve">Levels </w:t>
       </w:r>
     </w:p>
@@ -2109,7 +2125,48 @@
           <w:sz w:val="24"/>
           <w:szCs w:val="24"/>
         </w:rPr>
-        <w:t>There are 3 levels with 3 different goals that needs to be completed into a specific time frame. If not, the player can not open the lock.</w:t>
+        <w:lastRenderedPageBreak/>
+        <w:t xml:space="preserve">There are </w:t>
+      </w:r>
+      <w:r>
+        <w:rPr>
+          <w:i/>
+          <w:sz w:val="24"/>
+          <w:szCs w:val="24"/>
+        </w:rPr>
+        <w:t>1</w:t>
+      </w:r>
+      <w:r>
+        <w:rPr>
+          <w:i/>
+          <w:sz w:val="24"/>
+          <w:szCs w:val="24"/>
+        </w:rPr>
+        <w:t xml:space="preserve"> level with </w:t>
+      </w:r>
+      <w:r>
+        <w:rPr>
+          <w:i/>
+          <w:sz w:val="24"/>
+          <w:szCs w:val="24"/>
+        </w:rPr>
+        <w:t>countdown timer</w:t>
+      </w:r>
+      <w:r>
+        <w:rPr>
+          <w:i/>
+          <w:sz w:val="24"/>
+          <w:szCs w:val="24"/>
+        </w:rPr>
+        <w:t xml:space="preserve"> that needs to be completed into a specific time frame</w:t>
+      </w:r>
+      <w:r>
+        <w:rPr>
+          <w:i/>
+          <w:sz w:val="24"/>
+          <w:szCs w:val="24"/>
+        </w:rPr>
+        <w:t>. After the timer reaches to zero, there is an option to go back to main menu.</w:t>
       </w:r>
     </w:p>
     <w:p>
@@ -2158,7 +2215,7 @@
           <w:sz w:val="24"/>
           <w:szCs w:val="24"/>
         </w:rPr>
-        <w:t xml:space="preserve">To progress through the game the player must </w:t>
+        <w:t xml:space="preserve">To progress through the game the player </w:t>
       </w:r>
       <w:r>
         <w:rPr>
@@ -2166,26 +2223,8 @@
           <w:sz w:val="24"/>
           <w:szCs w:val="24"/>
         </w:rPr>
-        <w:t>complete the level from 1 to 3 to unlock the game(lock)</w:t>
-      </w:r>
-      <w:r>
-        <w:rPr>
-          <w:bCs/>
-          <w:sz w:val="24"/>
-          <w:szCs w:val="24"/>
-        </w:rPr>
-        <w:t>.</w:t>
-      </w:r>
-    </w:p>
-    <w:p>
-      <w:pPr>
-        <w:ind w:left="720"/>
-        <w:rPr>
-          <w:b/>
-          <w:sz w:val="24"/>
-          <w:szCs w:val="24"/>
-        </w:rPr>
-      </w:pPr>
+        <w:t>must match at least 3 animals to gain the points.</w:t>
+      </w:r>
     </w:p>
     <w:p>
       <w:pPr>
@@ -3666,24 +3705,24 @@
 </file>
 
 <file path=customXml/item2.xml><?xml version="1.0" encoding="utf-8"?>
-<b:Sources xmlns:b="http://schemas.openxmlformats.org/officeDocument/2006/bibliography" xmlns="http://schemas.openxmlformats.org/officeDocument/2006/bibliography" SelectedStyle="\APA.XSL" StyleName="APA"/>
-</file>
-
-<file path=customXml/item3.xml><?xml version="1.0" encoding="utf-8"?>
-<ct:contentTypeSchema xmlns:ct="http://schemas.microsoft.com/office/2006/metadata/contentType" xmlns:ma="http://schemas.microsoft.com/office/2006/metadata/properties/metaAttributes" ct:_="" ma:_="" ma:contentTypeName="TemplateFile" ma:contentTypeID="0x0101006EDDDB5EE6D98C44930B742096920B300400F5B6D36B3EF94B4E9A635CDF2A18F5B8" ma:contentTypeVersion="33" ma:contentTypeDescription="Create a new document." ma:contentTypeScope="" ma:versionID="37d3ec2b48d53e45b233ad8f52fe1b11"/>
-</file>
-
-<file path=customXml/item4.xml><?xml version="1.0" encoding="utf-8"?>
-<p:properties xmlns:p="http://schemas.microsoft.com/office/2006/metadata/properties" xmlns:xsi="http://www.w3.org/2001/XMLSchema-instance" xmlns:pc="http://schemas.microsoft.com/office/infopath/2007/PartnerControls"/>
-</file>
-
-<file path=customXml/item5.xml><?xml version="1.0" encoding="utf-8"?>
 <?mso-contentType ?>
 <FormTemplates xmlns="http://schemas.microsoft.com/sharepoint/v3/contenttype/forms">
   <Display>DocumentLibraryForm</Display>
   <Edit>AssetEditForm</Edit>
   <New>DocumentLibraryForm</New>
 </FormTemplates>
+</file>
+
+<file path=customXml/item3.xml><?xml version="1.0" encoding="utf-8"?>
+<p:properties xmlns:p="http://schemas.microsoft.com/office/2006/metadata/properties" xmlns:xsi="http://www.w3.org/2001/XMLSchema-instance" xmlns:pc="http://schemas.microsoft.com/office/infopath/2007/PartnerControls"/>
+</file>
+
+<file path=customXml/item4.xml><?xml version="1.0" encoding="utf-8"?>
+<ct:contentTypeSchema xmlns:ct="http://schemas.microsoft.com/office/2006/metadata/contentType" xmlns:ma="http://schemas.microsoft.com/office/2006/metadata/properties/metaAttributes" ct:_="" ma:_="" ma:contentTypeName="TemplateFile" ma:contentTypeID="0x0101006EDDDB5EE6D98C44930B742096920B300400F5B6D36B3EF94B4E9A635CDF2A18F5B8" ma:contentTypeVersion="33" ma:contentTypeDescription="Create a new document." ma:contentTypeScope="" ma:versionID="37d3ec2b48d53e45b233ad8f52fe1b11"/>
+</file>
+
+<file path=customXml/item5.xml><?xml version="1.0" encoding="utf-8"?>
+<b:Sources xmlns:b="http://schemas.openxmlformats.org/officeDocument/2006/bibliography" xmlns="http://schemas.openxmlformats.org/officeDocument/2006/bibliography" SelectedStyle="\APA.XSL" StyleName="APA"/>
 </file>
 
 <file path=customXml/itemProps1.xml><?xml version="1.0" encoding="utf-8"?>
@@ -3695,14 +3734,23 @@
 </file>
 
 <file path=customXml/itemProps2.xml><?xml version="1.0" encoding="utf-8"?>
-<ds:datastoreItem xmlns:ds="http://schemas.openxmlformats.org/officeDocument/2006/customXml" ds:itemID="{08FF1E8F-6D6D-4061-9234-1809D01FE3F5}">
+<ds:datastoreItem xmlns:ds="http://schemas.openxmlformats.org/officeDocument/2006/customXml" ds:itemID="{DF8A6096-AC3C-41A5-9CB9-998E1823050B}">
   <ds:schemaRefs>
-    <ds:schemaRef ds:uri="http://schemas.openxmlformats.org/officeDocument/2006/bibliography"/>
+    <ds:schemaRef ds:uri="http://schemas.microsoft.com/sharepoint/v3/contenttype/forms"/>
   </ds:schemaRefs>
 </ds:datastoreItem>
 </file>
 
 <file path=customXml/itemProps3.xml><?xml version="1.0" encoding="utf-8"?>
+<ds:datastoreItem xmlns:ds="http://schemas.openxmlformats.org/officeDocument/2006/customXml" ds:itemID="{6BD01D80-C71E-4C35-9EC9-AB4B2A68E7C1}">
+  <ds:schemaRefs>
+    <ds:schemaRef ds:uri="http://schemas.microsoft.com/office/2006/metadata/properties"/>
+    <ds:schemaRef ds:uri="http://schemas.microsoft.com/office/infopath/2007/PartnerControls"/>
+  </ds:schemaRefs>
+</ds:datastoreItem>
+</file>
+
+<file path=customXml/itemProps4.xml><?xml version="1.0" encoding="utf-8"?>
 <ds:datastoreItem xmlns:ds="http://schemas.openxmlformats.org/officeDocument/2006/customXml" ds:itemID="{F9F1F569-4C10-4968-8575-367736BE939A}">
   <ds:schemaRefs>
     <ds:schemaRef ds:uri="http://schemas.microsoft.com/office/2006/metadata/contentType"/>
@@ -3711,19 +3759,10 @@
 </ds:datastoreItem>
 </file>
 
-<file path=customXml/itemProps4.xml><?xml version="1.0" encoding="utf-8"?>
-<ds:datastoreItem xmlns:ds="http://schemas.openxmlformats.org/officeDocument/2006/customXml" ds:itemID="{6BD01D80-C71E-4C35-9EC9-AB4B2A68E7C1}">
+<file path=customXml/itemProps5.xml><?xml version="1.0" encoding="utf-8"?>
+<ds:datastoreItem xmlns:ds="http://schemas.openxmlformats.org/officeDocument/2006/customXml" ds:itemID="{08FF1E8F-6D6D-4061-9234-1809D01FE3F5}">
   <ds:schemaRefs>
-    <ds:schemaRef ds:uri="http://schemas.microsoft.com/office/2006/metadata/properties"/>
-    <ds:schemaRef ds:uri="http://schemas.microsoft.com/office/infopath/2007/PartnerControls"/>
-  </ds:schemaRefs>
-</ds:datastoreItem>
-</file>
-
-<file path=customXml/itemProps5.xml><?xml version="1.0" encoding="utf-8"?>
-<ds:datastoreItem xmlns:ds="http://schemas.openxmlformats.org/officeDocument/2006/customXml" ds:itemID="{DF8A6096-AC3C-41A5-9CB9-998E1823050B}">
-  <ds:schemaRefs>
-    <ds:schemaRef ds:uri="http://schemas.microsoft.com/sharepoint/v3/contenttype/forms"/>
+    <ds:schemaRef ds:uri="http://schemas.openxmlformats.org/officeDocument/2006/bibliography"/>
   </ds:schemaRefs>
 </ds:datastoreItem>
 </file>
</xml_diff>